<commit_message>
added no eye-correction info to prepro pipeline
</commit_message>
<xml_diff>
--- a/002_PrePro_EditAEM.docx
+++ b/002_PrePro_EditAEM.docx
@@ -53,11 +53,7 @@
       </w:pPr>
       <w:r>
         <w:rPr/>
-        <w:t xml:space="preserve">Press ‘open data file’ </w:t>
-      </w:r>
-      <w:r>
-        <w:rPr/>
-        <w:t>and start selecting .RAW files from the window gui.</w:t>
+        <w:t>Press ‘open data file’ and start selecting .RAW files from the window gui.</w:t>
       </w:r>
     </w:p>
     <w:p>
@@ -71,15 +67,7 @@
       </w:pPr>
       <w:r>
         <w:rPr/>
-        <w:t>P</w:t>
-      </w:r>
-      <w:r>
-        <w:rPr/>
-        <w:t xml:space="preserve">ress ‘cancel’ </w:t>
-      </w:r>
-      <w:r>
-        <w:rPr/>
-        <w:t>when you are done selecting files.</w:t>
+        <w:t>Press ‘cancel’ when you are done selecting files.</w:t>
       </w:r>
     </w:p>
     <w:p>
@@ -107,11 +95,7 @@
       </w:pPr>
       <w:r>
         <w:rPr/>
-        <w:t xml:space="preserve">After selecting files, </w:t>
-      </w:r>
-      <w:r>
-        <w:rPr/>
-        <w:t>select the HC1 257 net in top right of gui as shown in screenshot. This is necessary for eyeblink and eyemovement correction.</w:t>
+        <w:t>After selecting files, select the HC1 257 net in top right of gui as shown in screenshot. This is necessary for eyeblink and eyemovement correction.</w:t>
       </w:r>
     </w:p>
     <w:p>
@@ -890,6 +874,101 @@
             </a:graphic>
           </wp:anchor>
         </w:drawing>
+      </w:r>
+    </w:p>
+    <w:p>
+      <w:pPr>
+        <w:pStyle w:val="Normal"/>
+        <w:rPr/>
+      </w:pPr>
+      <w:r>
+        <w:rPr>
+          <w:b/>
+          <w:bCs/>
+        </w:rPr>
+        <w:tab/>
+        <w:t>eye-correction may not be used because of how it may cause unpleasant filter sideeffects. If preprocessing without eye-blink correction, this is how the window should look.</w:t>
+      </w:r>
+    </w:p>
+    <w:p>
+      <w:pPr>
+        <w:pStyle w:val="Normal"/>
+        <w:rPr>
+          <w:b/>
+          <w:bCs/>
+        </w:rPr>
+      </w:pPr>
+      <w:r>
+        <w:rPr/>
+      </w:r>
+    </w:p>
+    <w:p>
+      <w:pPr>
+        <w:pStyle w:val="Normal"/>
+        <w:rPr>
+          <w:b/>
+          <w:bCs/>
+        </w:rPr>
+      </w:pPr>
+      <w:r>
+        <w:rPr/>
+        <w:drawing>
+          <wp:anchor behindDoc="0" distT="0" distB="0" distL="0" distR="0" simplePos="0" locked="0" layoutInCell="0" allowOverlap="1" relativeHeight="5">
+            <wp:simplePos x="0" y="0"/>
+            <wp:positionH relativeFrom="column">
+              <wp:align>center</wp:align>
+            </wp:positionH>
+            <wp:positionV relativeFrom="paragraph">
+              <wp:posOffset>635</wp:posOffset>
+            </wp:positionV>
+            <wp:extent cx="5943600" cy="3992880"/>
+            <wp:effectExtent l="0" t="0" r="0" b="0"/>
+            <wp:wrapSquare wrapText="largest"/>
+            <wp:docPr id="4" name="Image3" descr=""/>
+            <wp:cNvGraphicFramePr>
+              <a:graphicFrameLocks xmlns:a="http://schemas.openxmlformats.org/drawingml/2006/main" noChangeAspect="1"/>
+            </wp:cNvGraphicFramePr>
+            <a:graphic xmlns:a="http://schemas.openxmlformats.org/drawingml/2006/main">
+              <a:graphicData uri="http://schemas.openxmlformats.org/drawingml/2006/picture">
+                <pic:pic xmlns:pic="http://schemas.openxmlformats.org/drawingml/2006/picture">
+                  <pic:nvPicPr>
+                    <pic:cNvPr id="4" name="Image3" descr=""/>
+                    <pic:cNvPicPr>
+                      <a:picLocks noChangeAspect="1" noChangeArrowheads="1"/>
+                    </pic:cNvPicPr>
+                  </pic:nvPicPr>
+                  <pic:blipFill>
+                    <a:blip r:embed="rId5"/>
+                    <a:stretch>
+                      <a:fillRect/>
+                    </a:stretch>
+                  </pic:blipFill>
+                  <pic:spPr bwMode="auto">
+                    <a:xfrm>
+                      <a:off x="0" y="0"/>
+                      <a:ext cx="5943600" cy="3992880"/>
+                    </a:xfrm>
+                    <a:prstGeom prst="rect">
+                      <a:avLst/>
+                    </a:prstGeom>
+                  </pic:spPr>
+                </pic:pic>
+              </a:graphicData>
+            </a:graphic>
+          </wp:anchor>
+        </w:drawing>
+      </w:r>
+    </w:p>
+    <w:p>
+      <w:pPr>
+        <w:pStyle w:val="Normal"/>
+        <w:rPr>
+          <w:b/>
+          <w:bCs/>
+        </w:rPr>
+      </w:pPr>
+      <w:r>
+        <w:rPr/>
       </w:r>
     </w:p>
     <w:p>

</xml_diff>